<commit_message>
1.8 changes to non-code files
</commit_message>
<xml_diff>
--- a/ai基础大作业技术报告edit.docx
+++ b/ai基础大作业技术报告edit.docx
@@ -2042,6 +2042,23 @@
         </w:rPr>
       </w:pPr>
       <w:r>
+        <w:t>*</w:t>
+      </w:r>
+      <w:r>
+        <w:rPr>
+          <w:rFonts w:hint="eastAsia"/>
+        </w:rPr>
+        <w:t>测试歌词均使用周杰伦的《夜的第七章》</w:t>
+      </w:r>
+    </w:p>
+    <w:p>
+      <w:pPr>
+        <w:rPr>
+          <w:rFonts w:hint="eastAsia"/>
+          <w:lang w:val="en-CA"/>
+        </w:rPr>
+      </w:pPr>
+      <w:r>
         <w:rPr>
           <w:rFonts w:hint="eastAsia"/>
           <w:lang w:val="en-CA"/>
@@ -2416,14 +2433,66 @@
         </w:tc>
       </w:tr>
     </w:tbl>
+    <w:p>
+      <w:r>
+        <w:rPr>
+          <w:rFonts w:hint="eastAsia"/>
+        </w:rPr>
+        <w:t>输出结果节选：</w:t>
+      </w:r>
+    </w:p>
+    <w:p>
+      <w:pPr>
+        <w:jc w:val="center"/>
+        <w:rPr>
+          <w:rFonts w:hint="eastAsia"/>
+        </w:rPr>
+      </w:pPr>
+      <w:r>
+        <w:lastRenderedPageBreak/>
+        <w:drawing>
+          <wp:inline distT="0" distB="0" distL="0" distR="0" wp14:anchorId="61286732" wp14:editId="6BC19D42">
+            <wp:extent cx="5274310" cy="2821305"/>
+            <wp:effectExtent l="0" t="0" r="2540" b="0"/>
+            <wp:docPr id="1186687029" name="Picture 1"/>
+            <wp:cNvGraphicFramePr>
+              <a:graphicFrameLocks xmlns:a="http://schemas.openxmlformats.org/drawingml/2006/main" noChangeAspect="1"/>
+            </wp:cNvGraphicFramePr>
+            <a:graphic xmlns:a="http://schemas.openxmlformats.org/drawingml/2006/main">
+              <a:graphicData uri="http://schemas.openxmlformats.org/drawingml/2006/picture">
+                <pic:pic xmlns:pic="http://schemas.openxmlformats.org/drawingml/2006/picture">
+                  <pic:nvPicPr>
+                    <pic:cNvPr id="1186687029" name=""/>
+                    <pic:cNvPicPr/>
+                  </pic:nvPicPr>
+                  <pic:blipFill>
+                    <a:blip r:embed="rId7"/>
+                    <a:stretch>
+                      <a:fillRect/>
+                    </a:stretch>
+                  </pic:blipFill>
+                  <pic:spPr>
+                    <a:xfrm>
+                      <a:off x="0" y="0"/>
+                      <a:ext cx="5274310" cy="2821305"/>
+                    </a:xfrm>
+                    <a:prstGeom prst="rect">
+                      <a:avLst/>
+                    </a:prstGeom>
+                  </pic:spPr>
+                </pic:pic>
+              </a:graphicData>
+            </a:graphic>
+          </wp:inline>
+        </w:drawing>
+      </w:r>
+    </w:p>
     <w:p/>
-    <w:p/>
     <w:p>
       <w:r>
         <w:rPr>
           <w:rFonts w:hint="eastAsia"/>
         </w:rPr>
-        <w:lastRenderedPageBreak/>
         <w:t>测试2：</w:t>
       </w:r>
     </w:p>
@@ -2816,11 +2885,56 @@
       </w:tr>
     </w:tbl>
     <w:p>
-      <w:pPr>
+      <w:r>
         <w:rPr>
           <w:rFonts w:hint="eastAsia"/>
         </w:rPr>
-      </w:pPr>
+        <w:t>输出结果节选：</w:t>
+      </w:r>
+    </w:p>
+    <w:p>
+      <w:pPr>
+        <w:rPr>
+          <w:rFonts w:hint="eastAsia"/>
+        </w:rPr>
+      </w:pPr>
+      <w:r>
+        <w:drawing>
+          <wp:inline distT="0" distB="0" distL="0" distR="0" wp14:anchorId="20005BA4" wp14:editId="329543D0">
+            <wp:extent cx="5274310" cy="3550285"/>
+            <wp:effectExtent l="0" t="0" r="2540" b="0"/>
+            <wp:docPr id="1595333262" name="Picture 1"/>
+            <wp:cNvGraphicFramePr>
+              <a:graphicFrameLocks xmlns:a="http://schemas.openxmlformats.org/drawingml/2006/main" noChangeAspect="1"/>
+            </wp:cNvGraphicFramePr>
+            <a:graphic xmlns:a="http://schemas.openxmlformats.org/drawingml/2006/main">
+              <a:graphicData uri="http://schemas.openxmlformats.org/drawingml/2006/picture">
+                <pic:pic xmlns:pic="http://schemas.openxmlformats.org/drawingml/2006/picture">
+                  <pic:nvPicPr>
+                    <pic:cNvPr id="1595333262" name=""/>
+                    <pic:cNvPicPr/>
+                  </pic:nvPicPr>
+                  <pic:blipFill>
+                    <a:blip r:embed="rId8"/>
+                    <a:stretch>
+                      <a:fillRect/>
+                    </a:stretch>
+                  </pic:blipFill>
+                  <pic:spPr>
+                    <a:xfrm>
+                      <a:off x="0" y="0"/>
+                      <a:ext cx="5274310" cy="3550285"/>
+                    </a:xfrm>
+                    <a:prstGeom prst="rect">
+                      <a:avLst/>
+                    </a:prstGeom>
+                  </pic:spPr>
+                </pic:pic>
+              </a:graphicData>
+            </a:graphic>
+          </wp:inline>
+        </w:drawing>
+      </w:r>
     </w:p>
     <w:p>
       <w:pPr>
@@ -2839,10 +2953,18 @@
       </w:pPr>
       <w:r>
         <w:rPr>
+          <w:rFonts w:hint="eastAsia"/>
           <w:b/>
           <w:bCs/>
         </w:rPr>
-        <w:t>5. 反思与改进</w:t>
+        <w:t>6</w:t>
+      </w:r>
+      <w:r>
+        <w:rPr>
+          <w:b/>
+          <w:bCs/>
+        </w:rPr>
+        <w:t>. 反思与改进</w:t>
       </w:r>
     </w:p>
     <w:p>

</xml_diff>